<commit_message>
Third phase, brainstorming about the entire project
</commit_message>
<xml_diff>
--- a/THE PROJECT/CONCEPTION/ARCHITECTURE ET  DESIGN SYSTEM/SYSTEM REQUIREMENTS and SPECIFICATIONS VENDEURS.docx
+++ b/THE PROJECT/CONCEPTION/ARCHITECTURE ET  DESIGN SYSTEM/SYSTEM REQUIREMENTS and SPECIFICATIONS VENDEURS.docx
@@ -2,6 +2,13 @@
 <file path=word/document.xml><?xml version="1.0" encoding="utf-8"?>
 <w:document xmlns:wpc="http://schemas.microsoft.com/office/word/2010/wordprocessingCanvas" xmlns:mc="http://schemas.openxmlformats.org/markup-compatibility/2006" xmlns:o="urn:schemas-microsoft-com:office:office" xmlns:r="http://schemas.openxmlformats.org/officeDocument/2006/relationships" xmlns:m="http://schemas.openxmlformats.org/officeDocument/2006/math" xmlns:v="urn:schemas-microsoft-com:vml" xmlns:wp14="http://schemas.microsoft.com/office/word/2010/wordprocessingDrawing" xmlns:wp="http://schemas.openxmlformats.org/drawingml/2006/wordprocessingDrawing" xmlns:w10="urn:schemas-microsoft-com:office:word" xmlns:w="http://schemas.openxmlformats.org/wordprocessingml/2006/main" xmlns:w14="http://schemas.microsoft.com/office/word/2010/wordml" xmlns:w15="http://schemas.microsoft.com/office/word/2012/wordml" xmlns:wpg="http://schemas.microsoft.com/office/word/2010/wordprocessingGroup" xmlns:wpi="http://schemas.microsoft.com/office/word/2010/wordprocessingInk" xmlns:wne="http://schemas.microsoft.com/office/word/2006/wordml" xmlns:wps="http://schemas.microsoft.com/office/word/2010/wordprocessingShape" mc:Ignorable="w14 w15 wp14">
   <w:body>
+    <w:p/>
+    <w:p>
+      <w:r>
+        <w:t>‘</w:t>
+      </w:r>
+    </w:p>
+    <w:p/>
     <w:p>
       <w:bookmarkStart w:id="0" w:name="_GoBack"/>
       <w:bookmarkEnd w:id="0"/>

</xml_diff>

<commit_message>
introducing MODULE 1, YES WE CAN DEV
</commit_message>
<xml_diff>
--- a/THE PROJECT/CONCEPTION/ARCHITECTURE ET  DESIGN SYSTEM/SYSTEM REQUIREMENTS and SPECIFICATIONS VENDEURS.docx
+++ b/THE PROJECT/CONCEPTION/ARCHITECTURE ET  DESIGN SYSTEM/SYSTEM REQUIREMENTS and SPECIFICATIONS VENDEURS.docx
@@ -4,19 +4,525 @@
   <w:body>
     <w:p/>
     <w:p>
-      <w:r>
-        <w:t>‘</w:t>
-      </w:r>
-    </w:p>
-    <w:p/>
-    <w:p>
+      <w:pPr>
+        <w:jc w:val="center"/>
+        <w:rPr>
+          <w:rFonts w:ascii="Times New Roman" w:hAnsi="Times New Roman" w:cs="Times New Roman"/>
+          <w:sz w:val="32"/>
+          <w:szCs w:val="32"/>
+          <w:u w:val="single"/>
+        </w:rPr>
+      </w:pPr>
+      <w:r>
+        <w:rPr>
+          <w:rFonts w:ascii="Times New Roman" w:hAnsi="Times New Roman" w:cs="Times New Roman"/>
+          <w:sz w:val="32"/>
+          <w:szCs w:val="32"/>
+          <w:u w:val="single"/>
+        </w:rPr>
+        <w:t>MODULE 1 : SYSTEM DE LOGIN ET INSCRIPTION</w:t>
+      </w:r>
+    </w:p>
+    <w:p>
+      <w:pPr>
+        <w:rPr>
+          <w:rFonts w:ascii="Times New Roman" w:hAnsi="Times New Roman" w:cs="Times New Roman"/>
+          <w:sz w:val="32"/>
+          <w:szCs w:val="32"/>
+          <w:u w:val="single"/>
+        </w:rPr>
+      </w:pPr>
+    </w:p>
+    <w:p>
+      <w:pPr>
+        <w:rPr>
+          <w:rFonts w:ascii="Arial Black" w:hAnsi="Arial Black" w:cs="Times New Roman"/>
+          <w:sz w:val="36"/>
+          <w:szCs w:val="36"/>
+          <w:u w:val="single"/>
+        </w:rPr>
+      </w:pPr>
+      <w:r>
+        <w:rPr>
+          <w:rFonts w:ascii="Arial Black" w:hAnsi="Arial Black" w:cs="Times New Roman"/>
+          <w:sz w:val="36"/>
+          <w:szCs w:val="36"/>
+          <w:u w:val="single"/>
+        </w:rPr>
+        <w:t xml:space="preserve">Fonctional Requirments </w:t>
+      </w:r>
+    </w:p>
+    <w:p>
+      <w:pPr>
+        <w:rPr>
+          <w:rFonts w:ascii="Times New Roman" w:hAnsi="Times New Roman" w:cs="Times New Roman"/>
+          <w:sz w:val="32"/>
+          <w:szCs w:val="32"/>
+          <w:u w:val="single"/>
+        </w:rPr>
+      </w:pPr>
+    </w:p>
+    <w:p>
+      <w:pPr>
+        <w:pStyle w:val="ListParagraph"/>
+        <w:numPr>
+          <w:ilvl w:val="0"/>
+          <w:numId w:val="2"/>
+        </w:numPr>
+      </w:pPr>
+      <w:r>
+        <w:t xml:space="preserve">Chaque vendeur doit créer un compte ou doit être </w:t>
+      </w:r>
+      <w:r>
+        <w:t>connecté</w:t>
+      </w:r>
+      <w:r>
+        <w:t xml:space="preserve"> avant d’avoir Access aux restes des fonctionnalités de l’application</w:t>
+      </w:r>
+    </w:p>
+    <w:p>
+      <w:pPr>
+        <w:pStyle w:val="ListParagraph"/>
+        <w:numPr>
+          <w:ilvl w:val="0"/>
+          <w:numId w:val="2"/>
+        </w:numPr>
+      </w:pPr>
+      <w:r>
+        <w:t xml:space="preserve">Pour créer un compte, </w:t>
+      </w:r>
+      <w:r>
+        <w:t>l’utilisateur</w:t>
+      </w:r>
+      <w:r>
+        <w:t xml:space="preserve"> entre son Nom, </w:t>
+      </w:r>
+      <w:r>
+        <w:t>Numéro</w:t>
+      </w:r>
+      <w:r>
+        <w:t xml:space="preserve"> de </w:t>
+      </w:r>
+      <w:r>
+        <w:t>téléphone</w:t>
+      </w:r>
+      <w:r>
+        <w:t xml:space="preserve"> ou adresse email, mot de passe et confirmation de mot de passe. </w:t>
+      </w:r>
       <w:bookmarkStart w:id="0" w:name="_GoBack"/>
       <w:bookmarkEnd w:id="0"/>
     </w:p>
+    <w:p>
+      <w:pPr>
+        <w:pStyle w:val="ListParagraph"/>
+        <w:numPr>
+          <w:ilvl w:val="0"/>
+          <w:numId w:val="2"/>
+        </w:numPr>
+      </w:pPr>
+      <w:r>
+        <w:t xml:space="preserve">La case </w:t>
+      </w:r>
+      <w:r>
+        <w:t>d’entrée</w:t>
+      </w:r>
+      <w:r>
+        <w:t xml:space="preserve"> de ‘’mot de passe’’ et  ‘’confirmation de mot de passe’’ doivent avoir la </w:t>
+      </w:r>
+      <w:r>
+        <w:t>possibilité</w:t>
+      </w:r>
+      <w:r>
+        <w:t xml:space="preserve"> </w:t>
+      </w:r>
+      <w:r>
+        <w:t>d’être</w:t>
+      </w:r>
+      <w:r>
+        <w:t xml:space="preserve">  masque durant la saisie.</w:t>
+      </w:r>
+    </w:p>
+    <w:p>
+      <w:pPr>
+        <w:pStyle w:val="ListParagraph"/>
+        <w:numPr>
+          <w:ilvl w:val="0"/>
+          <w:numId w:val="2"/>
+        </w:numPr>
+      </w:pPr>
+      <w:r>
+        <w:t xml:space="preserve">Une fois les </w:t>
+      </w:r>
+      <w:r>
+        <w:t>données</w:t>
+      </w:r>
+      <w:r>
+        <w:t xml:space="preserve"> entres correctement, un OTP sera envoyer au </w:t>
+      </w:r>
+      <w:r>
+        <w:t>numéro</w:t>
+      </w:r>
+      <w:r>
+        <w:t xml:space="preserve"> de </w:t>
+      </w:r>
+      <w:r>
+        <w:t>téléphone</w:t>
+      </w:r>
+      <w:r>
+        <w:t xml:space="preserve"> ou </w:t>
+      </w:r>
+      <w:r>
+        <w:t>l’adresse</w:t>
+      </w:r>
+      <w:r>
+        <w:t xml:space="preserve"> email</w:t>
+      </w:r>
+      <w:r>
+        <w:t xml:space="preserve"> du vendeur pour confirmation. Une fois cette confirmation. Les </w:t>
+      </w:r>
+      <w:r>
+        <w:t>données</w:t>
+      </w:r>
+      <w:r>
+        <w:t xml:space="preserve"> du nouveau vendeur sont </w:t>
+      </w:r>
+      <w:r>
+        <w:t>stockées</w:t>
+      </w:r>
+      <w:r>
+        <w:t xml:space="preserve"> dans la base de </w:t>
+      </w:r>
+      <w:r>
+        <w:t>données</w:t>
+      </w:r>
+      <w:r>
+        <w:t>.</w:t>
+      </w:r>
+    </w:p>
+    <w:p>
+      <w:pPr>
+        <w:pStyle w:val="ListParagraph"/>
+        <w:numPr>
+          <w:ilvl w:val="0"/>
+          <w:numId w:val="2"/>
+        </w:numPr>
+      </w:pPr>
+      <w:r>
+        <w:t xml:space="preserve">Une fois dans </w:t>
+      </w:r>
+      <w:r>
+        <w:t>l’application</w:t>
+      </w:r>
+      <w:r>
+        <w:t xml:space="preserve">, le vendeur peut </w:t>
+      </w:r>
+      <w:r>
+        <w:t>éditer</w:t>
+      </w:r>
+      <w:r>
+        <w:t xml:space="preserve"> son profile en </w:t>
+      </w:r>
+      <w:r>
+        <w:t>remplissant</w:t>
+      </w:r>
+      <w:r>
+        <w:t xml:space="preserve"> les cases vide comme </w:t>
+      </w:r>
+      <w:r>
+        <w:t>l’ajout</w:t>
+      </w:r>
+      <w:r>
+        <w:t xml:space="preserve"> </w:t>
+      </w:r>
+      <w:r>
+        <w:t>d’une</w:t>
+      </w:r>
+      <w:r>
+        <w:t xml:space="preserve"> photo de profil, </w:t>
+      </w:r>
+      <w:r>
+        <w:t>Catégorie</w:t>
+      </w:r>
+      <w:r>
+        <w:t xml:space="preserve">, adresse mail, description, </w:t>
+      </w:r>
+      <w:r>
+        <w:t>vérification</w:t>
+      </w:r>
+      <w:r>
+        <w:t>, supprimer son compte</w:t>
+      </w:r>
+    </w:p>
+    <w:p>
+      <w:pPr>
+        <w:pStyle w:val="ListParagraph"/>
+        <w:numPr>
+          <w:ilvl w:val="0"/>
+          <w:numId w:val="2"/>
+        </w:numPr>
+      </w:pPr>
+      <w:r>
+        <w:t xml:space="preserve">Pour ce connecter, le vendeur doit </w:t>
+      </w:r>
+      <w:r>
+        <w:t>entrer</w:t>
+      </w:r>
+      <w:r>
+        <w:t xml:space="preserve"> son Nom et son mot de passe enfin </w:t>
+      </w:r>
+      <w:r>
+        <w:t>d’avoir</w:t>
+      </w:r>
+      <w:r>
+        <w:t xml:space="preserve"> </w:t>
+      </w:r>
+      <w:r>
+        <w:t>Access</w:t>
+      </w:r>
+      <w:r>
+        <w:t xml:space="preserve"> a </w:t>
+      </w:r>
+      <w:r>
+        <w:t>l’application</w:t>
+      </w:r>
+      <w:r>
+        <w:t xml:space="preserve"> si et seulement </w:t>
+      </w:r>
+      <w:r>
+        <w:t>s’il</w:t>
+      </w:r>
+      <w:r>
+        <w:t xml:space="preserve"> y a pas une </w:t>
+      </w:r>
+      <w:r>
+        <w:t>ancien</w:t>
+      </w:r>
+      <w:r>
+        <w:t xml:space="preserve"> </w:t>
+      </w:r>
+      <w:r>
+        <w:t>session</w:t>
+      </w:r>
+      <w:r>
+        <w:t xml:space="preserve"> déjà ouverte.</w:t>
+      </w:r>
+    </w:p>
+    <w:p>
+      <w:pPr>
+        <w:pStyle w:val="ListParagraph"/>
+        <w:numPr>
+          <w:ilvl w:val="0"/>
+          <w:numId w:val="2"/>
+        </w:numPr>
+      </w:pPr>
+      <w:r>
+        <w:t xml:space="preserve">Le vendeur a la </w:t>
+      </w:r>
+      <w:r>
+        <w:t>possibilité</w:t>
+      </w:r>
+      <w:r>
+        <w:t xml:space="preserve"> de </w:t>
+      </w:r>
+      <w:r>
+        <w:t>réinitialiser</w:t>
+      </w:r>
+      <w:r>
+        <w:t xml:space="preserve"> son mot de passe en fournissant un </w:t>
+      </w:r>
+      <w:r>
+        <w:t>numéro</w:t>
+      </w:r>
+      <w:r>
+        <w:t xml:space="preserve"> de </w:t>
+      </w:r>
+      <w:r>
+        <w:t>téléphone</w:t>
+      </w:r>
+      <w:r>
+        <w:t xml:space="preserve"> ou adresse email valide par </w:t>
+      </w:r>
+      <w:r>
+        <w:t>laquelle</w:t>
+      </w:r>
+      <w:r>
+        <w:t xml:space="preserve"> il recevra un lien de </w:t>
+      </w:r>
+      <w:r>
+        <w:t>réinitialisation</w:t>
+      </w:r>
+      <w:r>
+        <w:t>.</w:t>
+      </w:r>
+    </w:p>
+    <w:p>
+      <w:pPr>
+        <w:pStyle w:val="ListParagraph"/>
+      </w:pPr>
+    </w:p>
+    <w:p>
+      <w:pPr>
+        <w:pStyle w:val="ListParagraph"/>
+      </w:pPr>
+    </w:p>
+    <w:p>
+      <w:pPr>
+        <w:rPr>
+          <w:rFonts w:ascii="Arial Black" w:hAnsi="Arial Black" w:cs="Times New Roman"/>
+          <w:sz w:val="36"/>
+          <w:szCs w:val="36"/>
+          <w:u w:val="single"/>
+        </w:rPr>
+      </w:pPr>
+      <w:r>
+        <w:rPr>
+          <w:rFonts w:ascii="Arial Black" w:hAnsi="Arial Black" w:cs="Times New Roman"/>
+          <w:sz w:val="36"/>
+          <w:szCs w:val="36"/>
+          <w:u w:val="single"/>
+        </w:rPr>
+        <w:t>Non-</w:t>
+      </w:r>
+      <w:r>
+        <w:rPr>
+          <w:rFonts w:ascii="Arial Black" w:hAnsi="Arial Black" w:cs="Times New Roman"/>
+          <w:sz w:val="36"/>
+          <w:szCs w:val="36"/>
+          <w:u w:val="single"/>
+        </w:rPr>
+        <w:t xml:space="preserve">Fonctional Requirments </w:t>
+      </w:r>
+    </w:p>
+    <w:p>
+      <w:pPr>
+        <w:pStyle w:val="ListParagraph"/>
+        <w:numPr>
+          <w:ilvl w:val="0"/>
+          <w:numId w:val="3"/>
+        </w:numPr>
+        <w:rPr>
+          <w:rFonts w:cstheme="minorHAnsi"/>
+          <w:sz w:val="24"/>
+          <w:szCs w:val="24"/>
+        </w:rPr>
+      </w:pPr>
+      <w:r>
+        <w:rPr>
+          <w:rFonts w:cstheme="minorHAnsi"/>
+          <w:sz w:val="24"/>
+          <w:szCs w:val="24"/>
+        </w:rPr>
+        <w:t>Le vendeur doi</w:t>
+      </w:r>
+      <w:r>
+        <w:rPr>
+          <w:rFonts w:cstheme="minorHAnsi"/>
+          <w:sz w:val="24"/>
+          <w:szCs w:val="24"/>
+        </w:rPr>
+        <w:t xml:space="preserve">t </w:t>
+      </w:r>
+      <w:r>
+        <w:rPr>
+          <w:rFonts w:cstheme="minorHAnsi"/>
+          <w:sz w:val="24"/>
+          <w:szCs w:val="24"/>
+        </w:rPr>
+        <w:t>être</w:t>
+      </w:r>
+      <w:r>
+        <w:rPr>
+          <w:rFonts w:cstheme="minorHAnsi"/>
+          <w:sz w:val="24"/>
+          <w:szCs w:val="24"/>
+        </w:rPr>
+        <w:t xml:space="preserve"> </w:t>
+      </w:r>
+      <w:r>
+        <w:rPr>
+          <w:rFonts w:cstheme="minorHAnsi"/>
+          <w:sz w:val="24"/>
+          <w:szCs w:val="24"/>
+        </w:rPr>
+        <w:t>connecté</w:t>
+      </w:r>
+      <w:r>
+        <w:rPr>
+          <w:rFonts w:cstheme="minorHAnsi"/>
+          <w:sz w:val="24"/>
+          <w:szCs w:val="24"/>
+        </w:rPr>
+        <w:t xml:space="preserve"> </w:t>
+      </w:r>
+      <w:r>
+        <w:rPr>
+          <w:rFonts w:cstheme="minorHAnsi"/>
+          <w:sz w:val="24"/>
+          <w:szCs w:val="24"/>
+        </w:rPr>
+        <w:t>à</w:t>
+      </w:r>
+      <w:r>
+        <w:rPr>
+          <w:rFonts w:cstheme="minorHAnsi"/>
+          <w:sz w:val="24"/>
+          <w:szCs w:val="24"/>
+        </w:rPr>
+        <w:t xml:space="preserve"> internet durant la </w:t>
+      </w:r>
+      <w:r>
+        <w:rPr>
+          <w:rFonts w:cstheme="minorHAnsi"/>
+          <w:sz w:val="24"/>
+          <w:szCs w:val="24"/>
+        </w:rPr>
+        <w:t>pro</w:t>
+      </w:r>
+      <w:r>
+        <w:rPr>
+          <w:rFonts w:cstheme="minorHAnsi"/>
+          <w:sz w:val="24"/>
+          <w:szCs w:val="24"/>
+        </w:rPr>
+        <w:t>cédure</w:t>
+      </w:r>
+      <w:r>
+        <w:rPr>
+          <w:rFonts w:cstheme="minorHAnsi"/>
+          <w:sz w:val="24"/>
+          <w:szCs w:val="24"/>
+        </w:rPr>
+        <w:t xml:space="preserve"> de </w:t>
+      </w:r>
+      <w:r>
+        <w:rPr>
+          <w:rFonts w:cstheme="minorHAnsi"/>
+          <w:sz w:val="24"/>
+          <w:szCs w:val="24"/>
+        </w:rPr>
+        <w:t>création</w:t>
+      </w:r>
+      <w:r>
+        <w:rPr>
+          <w:rFonts w:cstheme="minorHAnsi"/>
+          <w:sz w:val="24"/>
+          <w:szCs w:val="24"/>
+        </w:rPr>
+        <w:t xml:space="preserve"> de compte.</w:t>
+      </w:r>
+    </w:p>
+    <w:p/>
+    <w:p>
+      <w:r>
+        <w:t>‘</w:t>
+      </w:r>
+    </w:p>
+    <w:p/>
+    <w:p/>
     <w:sectPr>
-      <w:headerReference w:type="default" r:id="rId6"/>
+      <w:headerReference w:type="default" r:id="rId7"/>
       <w:pgSz w:w="11906" w:h="16838"/>
-      <w:pgMar w:top="1417" w:right="1417" w:bottom="1417" w:left="1417" w:header="708" w:footer="708" w:gutter="0"/>
+      <w:pgMar w:top="720" w:right="720" w:bottom="720" w:left="720" w:header="708" w:footer="708" w:gutter="0"/>
       <w:cols w:space="708"/>
       <w:docGrid w:linePitch="360"/>
     </w:sectPr>
@@ -143,6 +649,332 @@
     </w:r>
   </w:p>
 </w:hdr>
+</file>
+
+<file path=word/numbering.xml><?xml version="1.0" encoding="utf-8"?>
+<w:numbering xmlns:wpc="http://schemas.microsoft.com/office/word/2010/wordprocessingCanvas" xmlns:mc="http://schemas.openxmlformats.org/markup-compatibility/2006" xmlns:o="urn:schemas-microsoft-com:office:office" xmlns:r="http://schemas.openxmlformats.org/officeDocument/2006/relationships" xmlns:m="http://schemas.openxmlformats.org/officeDocument/2006/math" xmlns:v="urn:schemas-microsoft-com:vml" xmlns:wp14="http://schemas.microsoft.com/office/word/2010/wordprocessingDrawing" xmlns:wp="http://schemas.openxmlformats.org/drawingml/2006/wordprocessingDrawing" xmlns:w10="urn:schemas-microsoft-com:office:word" xmlns:w="http://schemas.openxmlformats.org/wordprocessingml/2006/main" xmlns:w14="http://schemas.microsoft.com/office/word/2010/wordml" xmlns:w15="http://schemas.microsoft.com/office/word/2012/wordml" xmlns:wpg="http://schemas.microsoft.com/office/word/2010/wordprocessingGroup" xmlns:wpi="http://schemas.microsoft.com/office/word/2010/wordprocessingInk" xmlns:wne="http://schemas.microsoft.com/office/word/2006/wordml" xmlns:wps="http://schemas.microsoft.com/office/word/2010/wordprocessingShape" mc:Ignorable="w14 w15 wp14">
+  <w:abstractNum w:abstractNumId="0" w15:restartNumberingAfterBreak="0">
+    <w:nsid w:val="127A7B6F"/>
+    <w:multiLevelType w:val="hybridMultilevel"/>
+    <w:tmpl w:val="59242164"/>
+    <w:lvl w:ilvl="0" w:tplc="040C0001">
+      <w:start w:val="1"/>
+      <w:numFmt w:val="bullet"/>
+      <w:lvlText w:val=""/>
+      <w:lvlJc w:val="left"/>
+      <w:pPr>
+        <w:ind w:left="720" w:hanging="360"/>
+      </w:pPr>
+      <w:rPr>
+        <w:rFonts w:ascii="Symbol" w:hAnsi="Symbol" w:hint="default"/>
+      </w:rPr>
+    </w:lvl>
+    <w:lvl w:ilvl="1" w:tplc="040C0003" w:tentative="1">
+      <w:start w:val="1"/>
+      <w:numFmt w:val="bullet"/>
+      <w:lvlText w:val="o"/>
+      <w:lvlJc w:val="left"/>
+      <w:pPr>
+        <w:ind w:left="1440" w:hanging="360"/>
+      </w:pPr>
+      <w:rPr>
+        <w:rFonts w:ascii="Courier New" w:hAnsi="Courier New" w:cs="Courier New" w:hint="default"/>
+      </w:rPr>
+    </w:lvl>
+    <w:lvl w:ilvl="2" w:tplc="040C0005" w:tentative="1">
+      <w:start w:val="1"/>
+      <w:numFmt w:val="bullet"/>
+      <w:lvlText w:val=""/>
+      <w:lvlJc w:val="left"/>
+      <w:pPr>
+        <w:ind w:left="2160" w:hanging="360"/>
+      </w:pPr>
+      <w:rPr>
+        <w:rFonts w:ascii="Wingdings" w:hAnsi="Wingdings" w:hint="default"/>
+      </w:rPr>
+    </w:lvl>
+    <w:lvl w:ilvl="3" w:tplc="040C0001" w:tentative="1">
+      <w:start w:val="1"/>
+      <w:numFmt w:val="bullet"/>
+      <w:lvlText w:val=""/>
+      <w:lvlJc w:val="left"/>
+      <w:pPr>
+        <w:ind w:left="2880" w:hanging="360"/>
+      </w:pPr>
+      <w:rPr>
+        <w:rFonts w:ascii="Symbol" w:hAnsi="Symbol" w:hint="default"/>
+      </w:rPr>
+    </w:lvl>
+    <w:lvl w:ilvl="4" w:tplc="040C0003" w:tentative="1">
+      <w:start w:val="1"/>
+      <w:numFmt w:val="bullet"/>
+      <w:lvlText w:val="o"/>
+      <w:lvlJc w:val="left"/>
+      <w:pPr>
+        <w:ind w:left="3600" w:hanging="360"/>
+      </w:pPr>
+      <w:rPr>
+        <w:rFonts w:ascii="Courier New" w:hAnsi="Courier New" w:cs="Courier New" w:hint="default"/>
+      </w:rPr>
+    </w:lvl>
+    <w:lvl w:ilvl="5" w:tplc="040C0005" w:tentative="1">
+      <w:start w:val="1"/>
+      <w:numFmt w:val="bullet"/>
+      <w:lvlText w:val=""/>
+      <w:lvlJc w:val="left"/>
+      <w:pPr>
+        <w:ind w:left="4320" w:hanging="360"/>
+      </w:pPr>
+      <w:rPr>
+        <w:rFonts w:ascii="Wingdings" w:hAnsi="Wingdings" w:hint="default"/>
+      </w:rPr>
+    </w:lvl>
+    <w:lvl w:ilvl="6" w:tplc="040C0001" w:tentative="1">
+      <w:start w:val="1"/>
+      <w:numFmt w:val="bullet"/>
+      <w:lvlText w:val=""/>
+      <w:lvlJc w:val="left"/>
+      <w:pPr>
+        <w:ind w:left="5040" w:hanging="360"/>
+      </w:pPr>
+      <w:rPr>
+        <w:rFonts w:ascii="Symbol" w:hAnsi="Symbol" w:hint="default"/>
+      </w:rPr>
+    </w:lvl>
+    <w:lvl w:ilvl="7" w:tplc="040C0003" w:tentative="1">
+      <w:start w:val="1"/>
+      <w:numFmt w:val="bullet"/>
+      <w:lvlText w:val="o"/>
+      <w:lvlJc w:val="left"/>
+      <w:pPr>
+        <w:ind w:left="5760" w:hanging="360"/>
+      </w:pPr>
+      <w:rPr>
+        <w:rFonts w:ascii="Courier New" w:hAnsi="Courier New" w:cs="Courier New" w:hint="default"/>
+      </w:rPr>
+    </w:lvl>
+    <w:lvl w:ilvl="8" w:tplc="040C0005" w:tentative="1">
+      <w:start w:val="1"/>
+      <w:numFmt w:val="bullet"/>
+      <w:lvlText w:val=""/>
+      <w:lvlJc w:val="left"/>
+      <w:pPr>
+        <w:ind w:left="6480" w:hanging="360"/>
+      </w:pPr>
+      <w:rPr>
+        <w:rFonts w:ascii="Wingdings" w:hAnsi="Wingdings" w:hint="default"/>
+      </w:rPr>
+    </w:lvl>
+  </w:abstractNum>
+  <w:abstractNum w:abstractNumId="1" w15:restartNumberingAfterBreak="0">
+    <w:nsid w:val="4C4B0B77"/>
+    <w:multiLevelType w:val="hybridMultilevel"/>
+    <w:tmpl w:val="E5A6AD10"/>
+    <w:lvl w:ilvl="0" w:tplc="040C0001">
+      <w:start w:val="1"/>
+      <w:numFmt w:val="bullet"/>
+      <w:lvlText w:val=""/>
+      <w:lvlJc w:val="left"/>
+      <w:pPr>
+        <w:ind w:left="720" w:hanging="360"/>
+      </w:pPr>
+      <w:rPr>
+        <w:rFonts w:ascii="Symbol" w:hAnsi="Symbol" w:hint="default"/>
+      </w:rPr>
+    </w:lvl>
+    <w:lvl w:ilvl="1" w:tplc="040C0003" w:tentative="1">
+      <w:start w:val="1"/>
+      <w:numFmt w:val="bullet"/>
+      <w:lvlText w:val="o"/>
+      <w:lvlJc w:val="left"/>
+      <w:pPr>
+        <w:ind w:left="1440" w:hanging="360"/>
+      </w:pPr>
+      <w:rPr>
+        <w:rFonts w:ascii="Courier New" w:hAnsi="Courier New" w:cs="Courier New" w:hint="default"/>
+      </w:rPr>
+    </w:lvl>
+    <w:lvl w:ilvl="2" w:tplc="040C0005" w:tentative="1">
+      <w:start w:val="1"/>
+      <w:numFmt w:val="bullet"/>
+      <w:lvlText w:val=""/>
+      <w:lvlJc w:val="left"/>
+      <w:pPr>
+        <w:ind w:left="2160" w:hanging="360"/>
+      </w:pPr>
+      <w:rPr>
+        <w:rFonts w:ascii="Wingdings" w:hAnsi="Wingdings" w:hint="default"/>
+      </w:rPr>
+    </w:lvl>
+    <w:lvl w:ilvl="3" w:tplc="040C0001" w:tentative="1">
+      <w:start w:val="1"/>
+      <w:numFmt w:val="bullet"/>
+      <w:lvlText w:val=""/>
+      <w:lvlJc w:val="left"/>
+      <w:pPr>
+        <w:ind w:left="2880" w:hanging="360"/>
+      </w:pPr>
+      <w:rPr>
+        <w:rFonts w:ascii="Symbol" w:hAnsi="Symbol" w:hint="default"/>
+      </w:rPr>
+    </w:lvl>
+    <w:lvl w:ilvl="4" w:tplc="040C0003" w:tentative="1">
+      <w:start w:val="1"/>
+      <w:numFmt w:val="bullet"/>
+      <w:lvlText w:val="o"/>
+      <w:lvlJc w:val="left"/>
+      <w:pPr>
+        <w:ind w:left="3600" w:hanging="360"/>
+      </w:pPr>
+      <w:rPr>
+        <w:rFonts w:ascii="Courier New" w:hAnsi="Courier New" w:cs="Courier New" w:hint="default"/>
+      </w:rPr>
+    </w:lvl>
+    <w:lvl w:ilvl="5" w:tplc="040C0005" w:tentative="1">
+      <w:start w:val="1"/>
+      <w:numFmt w:val="bullet"/>
+      <w:lvlText w:val=""/>
+      <w:lvlJc w:val="left"/>
+      <w:pPr>
+        <w:ind w:left="4320" w:hanging="360"/>
+      </w:pPr>
+      <w:rPr>
+        <w:rFonts w:ascii="Wingdings" w:hAnsi="Wingdings" w:hint="default"/>
+      </w:rPr>
+    </w:lvl>
+    <w:lvl w:ilvl="6" w:tplc="040C0001" w:tentative="1">
+      <w:start w:val="1"/>
+      <w:numFmt w:val="bullet"/>
+      <w:lvlText w:val=""/>
+      <w:lvlJc w:val="left"/>
+      <w:pPr>
+        <w:ind w:left="5040" w:hanging="360"/>
+      </w:pPr>
+      <w:rPr>
+        <w:rFonts w:ascii="Symbol" w:hAnsi="Symbol" w:hint="default"/>
+      </w:rPr>
+    </w:lvl>
+    <w:lvl w:ilvl="7" w:tplc="040C0003" w:tentative="1">
+      <w:start w:val="1"/>
+      <w:numFmt w:val="bullet"/>
+      <w:lvlText w:val="o"/>
+      <w:lvlJc w:val="left"/>
+      <w:pPr>
+        <w:ind w:left="5760" w:hanging="360"/>
+      </w:pPr>
+      <w:rPr>
+        <w:rFonts w:ascii="Courier New" w:hAnsi="Courier New" w:cs="Courier New" w:hint="default"/>
+      </w:rPr>
+    </w:lvl>
+    <w:lvl w:ilvl="8" w:tplc="040C0005" w:tentative="1">
+      <w:start w:val="1"/>
+      <w:numFmt w:val="bullet"/>
+      <w:lvlText w:val=""/>
+      <w:lvlJc w:val="left"/>
+      <w:pPr>
+        <w:ind w:left="6480" w:hanging="360"/>
+      </w:pPr>
+      <w:rPr>
+        <w:rFonts w:ascii="Wingdings" w:hAnsi="Wingdings" w:hint="default"/>
+      </w:rPr>
+    </w:lvl>
+  </w:abstractNum>
+  <w:abstractNum w:abstractNumId="2" w15:restartNumberingAfterBreak="0">
+    <w:nsid w:val="66AC2E9D"/>
+    <w:multiLevelType w:val="hybridMultilevel"/>
+    <w:tmpl w:val="FA86784A"/>
+    <w:lvl w:ilvl="0" w:tplc="040C000F">
+      <w:start w:val="1"/>
+      <w:numFmt w:val="decimal"/>
+      <w:lvlText w:val="%1."/>
+      <w:lvlJc w:val="left"/>
+      <w:pPr>
+        <w:ind w:left="720" w:hanging="360"/>
+      </w:pPr>
+    </w:lvl>
+    <w:lvl w:ilvl="1" w:tplc="040C0019" w:tentative="1">
+      <w:start w:val="1"/>
+      <w:numFmt w:val="lowerLetter"/>
+      <w:lvlText w:val="%2."/>
+      <w:lvlJc w:val="left"/>
+      <w:pPr>
+        <w:ind w:left="1440" w:hanging="360"/>
+      </w:pPr>
+    </w:lvl>
+    <w:lvl w:ilvl="2" w:tplc="040C001B" w:tentative="1">
+      <w:start w:val="1"/>
+      <w:numFmt w:val="lowerRoman"/>
+      <w:lvlText w:val="%3."/>
+      <w:lvlJc w:val="right"/>
+      <w:pPr>
+        <w:ind w:left="2160" w:hanging="180"/>
+      </w:pPr>
+    </w:lvl>
+    <w:lvl w:ilvl="3" w:tplc="040C000F" w:tentative="1">
+      <w:start w:val="1"/>
+      <w:numFmt w:val="decimal"/>
+      <w:lvlText w:val="%4."/>
+      <w:lvlJc w:val="left"/>
+      <w:pPr>
+        <w:ind w:left="2880" w:hanging="360"/>
+      </w:pPr>
+    </w:lvl>
+    <w:lvl w:ilvl="4" w:tplc="040C0019" w:tentative="1">
+      <w:start w:val="1"/>
+      <w:numFmt w:val="lowerLetter"/>
+      <w:lvlText w:val="%5."/>
+      <w:lvlJc w:val="left"/>
+      <w:pPr>
+        <w:ind w:left="3600" w:hanging="360"/>
+      </w:pPr>
+    </w:lvl>
+    <w:lvl w:ilvl="5" w:tplc="040C001B" w:tentative="1">
+      <w:start w:val="1"/>
+      <w:numFmt w:val="lowerRoman"/>
+      <w:lvlText w:val="%6."/>
+      <w:lvlJc w:val="right"/>
+      <w:pPr>
+        <w:ind w:left="4320" w:hanging="180"/>
+      </w:pPr>
+    </w:lvl>
+    <w:lvl w:ilvl="6" w:tplc="040C000F" w:tentative="1">
+      <w:start w:val="1"/>
+      <w:numFmt w:val="decimal"/>
+      <w:lvlText w:val="%7."/>
+      <w:lvlJc w:val="left"/>
+      <w:pPr>
+        <w:ind w:left="5040" w:hanging="360"/>
+      </w:pPr>
+    </w:lvl>
+    <w:lvl w:ilvl="7" w:tplc="040C0019" w:tentative="1">
+      <w:start w:val="1"/>
+      <w:numFmt w:val="lowerLetter"/>
+      <w:lvlText w:val="%8."/>
+      <w:lvlJc w:val="left"/>
+      <w:pPr>
+        <w:ind w:left="5760" w:hanging="360"/>
+      </w:pPr>
+    </w:lvl>
+    <w:lvl w:ilvl="8" w:tplc="040C001B" w:tentative="1">
+      <w:start w:val="1"/>
+      <w:numFmt w:val="lowerRoman"/>
+      <w:lvlText w:val="%9."/>
+      <w:lvlJc w:val="right"/>
+      <w:pPr>
+        <w:ind w:left="6480" w:hanging="180"/>
+      </w:pPr>
+    </w:lvl>
+  </w:abstractNum>
+  <w:num w:numId="1">
+    <w:abstractNumId w:val="2"/>
+  </w:num>
+  <w:num w:numId="2">
+    <w:abstractNumId w:val="1"/>
+  </w:num>
+  <w:num w:numId="3">
+    <w:abstractNumId w:val="0"/>
+  </w:num>
+</w:numbering>
 </file>
 
 <file path=word/styles.xml><?xml version="1.0" encoding="utf-8"?>
@@ -610,6 +1442,17 @@
     <w:uiPriority w:val="99"/>
     <w:rsid w:val="004C761B"/>
   </w:style>
+  <w:style w:type="paragraph" w:styleId="ListParagraph">
+    <w:name w:val="List Paragraph"/>
+    <w:basedOn w:val="Normal"/>
+    <w:uiPriority w:val="34"/>
+    <w:qFormat/>
+    <w:rsid w:val="001D222C"/>
+    <w:pPr>
+      <w:ind w:left="720"/>
+      <w:contextualSpacing/>
+    </w:pPr>
+  </w:style>
 </w:styles>
 </file>
 

</xml_diff>